<commit_message>
add files for lab02
</commit_message>
<xml_diff>
--- a/labs/lab02/report/Л02_Самарханова_отчет.docx
+++ b/labs/lab02/report/Л02_Самарханова_отчет.docx
@@ -117,11 +117,11 @@
         <w:pStyle w:val="FirstParagraph"/>
       </w:pPr>
       <w:r>
-        <w:t xml:space="preserve">Цель данной лабораторной работы – изучение идеологии и применения средств контроля версий, освоение умения по работе с git.</w:t>
+        <w:t xml:space="preserve">Целью данной работы является изучение идеологии и применения средств контроля версий, а также освоение умений по работе с git.</w:t>
       </w:r>
     </w:p>
     <w:bookmarkEnd w:id="20"/>
-    <w:bookmarkStart w:id="21" w:name="задание"/>
+    <w:bookmarkStart w:id="21" w:name="задания"/>
     <w:p>
       <w:pPr>
         <w:pStyle w:val="Heading1"/>
@@ -136,7 +136,7 @@
         <w:tab/>
       </w:r>
       <w:r>
-        <w:t xml:space="preserve">Задание</w:t>
+        <w:t xml:space="preserve">Задания</w:t>
       </w:r>
     </w:p>
     <w:p>
@@ -148,7 +148,7 @@
         <w:pStyle w:val="Compact"/>
       </w:pPr>
       <w:r>
-        <w:t xml:space="preserve">Создать базовую конфигурацию для работы с git</w:t>
+        <w:t xml:space="preserve">Создание базовой конфигурации для работы с git</w:t>
       </w:r>
     </w:p>
     <w:p>
@@ -160,7 +160,7 @@
         <w:pStyle w:val="Compact"/>
       </w:pPr>
       <w:r>
-        <w:t xml:space="preserve">Создать ключ SSH</w:t>
+        <w:t xml:space="preserve">Создание SSH ключа</w:t>
       </w:r>
     </w:p>
     <w:p>
@@ -172,7 +172,7 @@
         <w:pStyle w:val="Compact"/>
       </w:pPr>
       <w:r>
-        <w:t xml:space="preserve">Создать ключ GPG</w:t>
+        <w:t xml:space="preserve">Создание GPG ключа</w:t>
       </w:r>
     </w:p>
     <w:p>
@@ -184,7 +184,7 @@
         <w:pStyle w:val="Compact"/>
       </w:pPr>
       <w:r>
-        <w:t xml:space="preserve">Настроить подписи Git</w:t>
+        <w:t xml:space="preserve">Настройка подписей git</w:t>
       </w:r>
     </w:p>
     <w:p>
@@ -196,7 +196,7 @@
         <w:pStyle w:val="Compact"/>
       </w:pPr>
       <w:r>
-        <w:t xml:space="preserve">Заргеистрироваться на GitHub</w:t>
+        <w:t xml:space="preserve">Регистрация на Github</w:t>
       </w:r>
     </w:p>
     <w:p>
@@ -208,11 +208,11 @@
         <w:pStyle w:val="Compact"/>
       </w:pPr>
       <w:r>
-        <w:t xml:space="preserve">Создать локальный каталог для выполнения заданий по предмету.</w:t>
+        <w:t xml:space="preserve">Создание локального каталога для выполнения заданий по предмету</w:t>
       </w:r>
     </w:p>
     <w:bookmarkEnd w:id="21"/>
-    <w:bookmarkStart w:id="123" w:name="выполнение-лабораторной-работы"/>
+    <w:bookmarkStart w:id="122" w:name="выполнение-лабораторной-работы"/>
     <w:p>
       <w:pPr>
         <w:pStyle w:val="Heading1"/>
@@ -230,7 +230,7 @@
         <w:t xml:space="preserve">Выполнение лабораторной работы</w:t>
       </w:r>
     </w:p>
-    <w:bookmarkStart w:id="26" w:name="установка-программного-обеспечения"/>
+    <w:bookmarkStart w:id="26" w:name="установка-по"/>
     <w:p>
       <w:pPr>
         <w:pStyle w:val="Heading2"/>
@@ -245,7 +245,7 @@
         <w:tab/>
       </w:r>
       <w:r>
-        <w:t xml:space="preserve">Установка программного обеспечения</w:t>
+        <w:t xml:space="preserve">Установка ПО</w:t>
       </w:r>
     </w:p>
     <w:p>
@@ -253,7 +253,7 @@
         <w:pStyle w:val="FirstParagraph"/>
       </w:pPr>
       <w:r>
-        <w:t xml:space="preserve">Устанавливаю необходимое программное обеспечение git и gh через терминал с помощью команд: dnf install git и dnf install gh (рис. 3.1).</w:t>
+        <w:t xml:space="preserve">Устанавливаю необходимое ПО git и gh через терминал с помощью команд dnf install git, dnf install gh</w:t>
       </w:r>
     </w:p>
     <w:p>
@@ -266,7 +266,7 @@
           <wp:inline>
             <wp:extent cx="5334000" cy="2752768"/>
             <wp:effectExtent b="0" l="0" r="0" t="0"/>
-            <wp:docPr descr="Установка git и gh" title="" id="23" name="Picture"/>
+            <wp:docPr descr="Рис. 3.1 Установка git и gh" title="" id="23" name="Picture"/>
             <a:graphic>
               <a:graphicData uri="http://schemas.openxmlformats.org/drawingml/2006/picture">
                 <pic:pic>
@@ -310,7 +310,7 @@
         <w:pStyle w:val="ImageCaption"/>
       </w:pPr>
       <w:r>
-        <w:t xml:space="preserve">Установка git и gh</w:t>
+        <w:t xml:space="preserve">Рис. 3.1 Установка git и gh</w:t>
       </w:r>
     </w:p>
     <w:bookmarkEnd w:id="26"/>
@@ -337,7 +337,7 @@
         <w:pStyle w:val="FirstParagraph"/>
       </w:pPr>
       <w:r>
-        <w:t xml:space="preserve">Задаю в качестве имени и email владельца репозитория свои имя, фамилию и электронную почту (рис. 3.2).</w:t>
+        <w:t xml:space="preserve">Задаю в качестве имени и почты владельца свои имя с фамилией и почту соответственно</w:t>
       </w:r>
     </w:p>
     <w:p>
@@ -350,7 +350,7 @@
           <wp:inline>
             <wp:extent cx="5334000" cy="486408"/>
             <wp:effectExtent b="0" l="0" r="0" t="0"/>
-            <wp:docPr descr="Задаю имя и email владельца репозитория" title="" id="28" name="Picture"/>
+            <wp:docPr descr="Рис. 3.2 Задаю имя и email владельца репозитория" title="" id="28" name="Picture"/>
             <a:graphic>
               <a:graphicData uri="http://schemas.openxmlformats.org/drawingml/2006/picture">
                 <pic:pic>
@@ -394,7 +394,7 @@
         <w:pStyle w:val="ImageCaption"/>
       </w:pPr>
       <w:r>
-        <w:t xml:space="preserve">Задаю имя и email владельца репозитория</w:t>
+        <w:t xml:space="preserve">Рис. 3.2 Задаю имя и email владельца репозитория</w:t>
       </w:r>
     </w:p>
     <w:p>
@@ -402,7 +402,7 @@
         <w:pStyle w:val="BodyText"/>
       </w:pPr>
       <w:r>
-        <w:t xml:space="preserve">Настраиваю utf-8 в выводе сообщений git для их корректного отображения (рис. 3.3).</w:t>
+        <w:t xml:space="preserve">Настраиваю utf-8 в выводе сообщений git для их корректного отображения</w:t>
       </w:r>
     </w:p>
     <w:p>
@@ -415,7 +415,7 @@
           <wp:inline>
             <wp:extent cx="5334000" cy="410307"/>
             <wp:effectExtent b="0" l="0" r="0" t="0"/>
-            <wp:docPr descr="Настройка utf-8 в выводе сообщений git" title="" id="32" name="Picture"/>
+            <wp:docPr descr="Рис. 3.3 Настройка utf-8 в выводе сообщений git" title="" id="32" name="Picture"/>
             <a:graphic>
               <a:graphicData uri="http://schemas.openxmlformats.org/drawingml/2006/picture">
                 <pic:pic>
@@ -459,7 +459,7 @@
         <w:pStyle w:val="ImageCaption"/>
       </w:pPr>
       <w:r>
-        <w:t xml:space="preserve">Настройка utf-8 в выводе сообщений git</w:t>
+        <w:t xml:space="preserve">Рис. 3.3 Настройка utf-8 в выводе сообщений git</w:t>
       </w:r>
     </w:p>
     <w:p>
@@ -467,7 +467,7 @@
         <w:pStyle w:val="BodyText"/>
       </w:pPr>
       <w:r>
-        <w:t xml:space="preserve">Начальной ветке задаю имя master (рис. 3.4).</w:t>
+        <w:t xml:space="preserve">Начальной ветке задаю имя master</w:t>
       </w:r>
     </w:p>
     <w:p>
@@ -480,7 +480,7 @@
           <wp:inline>
             <wp:extent cx="5334000" cy="410307"/>
             <wp:effectExtent b="0" l="0" r="0" t="0"/>
-            <wp:docPr descr="Задаю имя начальной ветки" title="" id="36" name="Picture"/>
+            <wp:docPr descr="Рис. 3.4 Задаю имя начальной ветки" title="" id="36" name="Picture"/>
             <a:graphic>
               <a:graphicData uri="http://schemas.openxmlformats.org/drawingml/2006/picture">
                 <pic:pic>
@@ -524,7 +524,7 @@
         <w:pStyle w:val="ImageCaption"/>
       </w:pPr>
       <w:r>
-        <w:t xml:space="preserve">Задаю имя начальной ветки</w:t>
+        <w:t xml:space="preserve">Рис. 3.4 Задаю имя начальной ветки</w:t>
       </w:r>
     </w:p>
     <w:p>
@@ -532,7 +532,7 @@
         <w:pStyle w:val="BodyText"/>
       </w:pPr>
       <w:r>
-        <w:t xml:space="preserve">Задаю параметры autocrlf и safecrlf для корректного отображения конца строки (рис. 3.5).</w:t>
+        <w:t xml:space="preserve">Задаю параметры autocrlf и safecrlf для корректного отображения конца строки</w:t>
       </w:r>
     </w:p>
     <w:p>
@@ -545,7 +545,7 @@
           <wp:inline>
             <wp:extent cx="5334000" cy="598500"/>
             <wp:effectExtent b="0" l="0" r="0" t="0"/>
-            <wp:docPr descr="Задаю параметры autocrlf и safecrlf" title="" id="40" name="Picture"/>
+            <wp:docPr descr="Рис. 3.5 Задаю параметры autocrlf и safecrlf" title="" id="40" name="Picture"/>
             <a:graphic>
               <a:graphicData uri="http://schemas.openxmlformats.org/drawingml/2006/picture">
                 <pic:pic>
@@ -589,7 +589,7 @@
         <w:pStyle w:val="ImageCaption"/>
       </w:pPr>
       <w:r>
-        <w:t xml:space="preserve">Задаю параметры autocrlf и safecrlf</w:t>
+        <w:t xml:space="preserve">Рис. 3.5 Задаю параметры autocrlf и safecrlf</w:t>
       </w:r>
     </w:p>
     <w:bookmarkEnd w:id="43"/>
@@ -616,7 +616,7 @@
         <w:pStyle w:val="FirstParagraph"/>
       </w:pPr>
       <w:r>
-        <w:t xml:space="preserve">Создаю ключ ssh размером 4096 бит по алгоритму rsa (рис. 3.6).</w:t>
+        <w:t xml:space="preserve">Создаю ключ SSH размером 4096 бит по алгоритму rsa</w:t>
       </w:r>
     </w:p>
     <w:p>
@@ -629,7 +629,7 @@
           <wp:inline>
             <wp:extent cx="5334000" cy="4330184"/>
             <wp:effectExtent b="0" l="0" r="0" t="0"/>
-            <wp:docPr descr="Генерация ssh ключа по алгоритму rsa" title="" id="45" name="Picture"/>
+            <wp:docPr descr="Рис. 3.6 Генерация SSH ключа по алгоритму rsa" title="" id="45" name="Picture"/>
             <a:graphic>
               <a:graphicData uri="http://schemas.openxmlformats.org/drawingml/2006/picture">
                 <pic:pic>
@@ -673,7 +673,7 @@
         <w:pStyle w:val="ImageCaption"/>
       </w:pPr>
       <w:r>
-        <w:t xml:space="preserve">Генерация ssh ключа по алгоритму rsa</w:t>
+        <w:t xml:space="preserve">Рис. 3.6 Генерация SSH ключа по алгоритму rsa</w:t>
       </w:r>
     </w:p>
     <w:p>
@@ -681,26 +681,7 @@
         <w:pStyle w:val="BodyText"/>
       </w:pPr>
       <w:r>
-        <w:t xml:space="preserve">Создаю ключ ssh по алгоритму ed25519 (рис.</w:t>
-      </w:r>
-      <w:r>
-        <w:t xml:space="preserve"> </w:t>
-      </w:r>
-      <w:r>
-        <w:t xml:space="preserve">[</w:t>
-      </w:r>
-      <w:r>
-        <w:rPr>
-          <w:bCs/>
-          <w:b/>
-        </w:rPr>
-        <w:t xml:space="preserve">fig:007?</w:t>
-      </w:r>
-      <w:r>
-        <w:t xml:space="preserve">]</w:t>
-      </w:r>
-      <w:r>
-        <w:t xml:space="preserve">).</w:t>
+        <w:t xml:space="preserve">Создаю ключ SSH по алгоритму ed25519</w:t>
       </w:r>
     </w:p>
     <w:p>
@@ -713,7 +694,7 @@
           <wp:inline>
             <wp:extent cx="5334000" cy="3983372"/>
             <wp:effectExtent b="0" l="0" r="0" t="0"/>
-            <wp:docPr descr="Генерация ssh ключа по алгоритму ed25519" title="" id="49" name="Picture"/>
+            <wp:docPr descr="Рис. 3.7 Генерация SSH ключа по алгоритму ed25519" title="" id="49" name="Picture"/>
             <a:graphic>
               <a:graphicData uri="http://schemas.openxmlformats.org/drawingml/2006/picture">
                 <pic:pic>
@@ -757,7 +738,7 @@
         <w:pStyle w:val="ImageCaption"/>
       </w:pPr>
       <w:r>
-        <w:t xml:space="preserve">Генерация ssh ключа по алгоритму ed25519</w:t>
+        <w:t xml:space="preserve">Рис. 3.7 Генерация SSH ключа по алгоритму ed25519</w:t>
       </w:r>
     </w:p>
     <w:bookmarkEnd w:id="52"/>
@@ -784,26 +765,7 @@
         <w:pStyle w:val="FirstParagraph"/>
       </w:pPr>
       <w:r>
-        <w:t xml:space="preserve">Генерирую ключ GPG, затем выбираю тип ключа RSA and RSA, задаю максиммальную длину ключа: 4096, оставляю неограниченный срок действия ключа. Далее отвечаю на вопросы программы о личной информации (рис.</w:t>
-      </w:r>
-      <w:r>
-        <w:t xml:space="preserve"> </w:t>
-      </w:r>
-      <w:r>
-        <w:t xml:space="preserve">[</w:t>
-      </w:r>
-      <w:r>
-        <w:rPr>
-          <w:bCs/>
-          <w:b/>
-        </w:rPr>
-        <w:t xml:space="preserve">fig:008?</w:t>
-      </w:r>
-      <w:r>
-        <w:t xml:space="preserve">]</w:t>
-      </w:r>
-      <w:r>
-        <w:t xml:space="preserve">).</w:t>
+        <w:t xml:space="preserve">Генерирую ключ GPG, затем выбираю тип ключа RSA и RSA, длина ключа 4096 бит, срок действия - неограниченный. Затем отвечаю на запрашиваемую личную информацию</w:t>
       </w:r>
     </w:p>
     <w:p>
@@ -816,7 +778,7 @@
           <wp:inline>
             <wp:extent cx="5334000" cy="3983372"/>
             <wp:effectExtent b="0" l="0" r="0" t="0"/>
-            <wp:docPr descr="Генерация ключа" title="" id="54" name="Picture"/>
+            <wp:docPr descr="Рис. 3.8 Генерация GPG ключа" title="" id="54" name="Picture"/>
             <a:graphic>
               <a:graphicData uri="http://schemas.openxmlformats.org/drawingml/2006/picture">
                 <pic:pic>
@@ -860,7 +822,7 @@
         <w:pStyle w:val="ImageCaption"/>
       </w:pPr>
       <w:r>
-        <w:t xml:space="preserve">Генерация ключа</w:t>
+        <w:t xml:space="preserve">Рис. 3.8 Генерация GPG ключа</w:t>
       </w:r>
     </w:p>
     <w:bookmarkEnd w:id="57"/>
@@ -879,7 +841,7 @@
         <w:tab/>
       </w:r>
       <w:r>
-        <w:t xml:space="preserve">Регистрация на Github</w:t>
+        <w:t xml:space="preserve">Регистрация на GitHub</w:t>
       </w:r>
     </w:p>
     <w:p>
@@ -887,39 +849,20 @@
         <w:pStyle w:val="FirstParagraph"/>
       </w:pPr>
       <w:r>
-        <w:t xml:space="preserve">У меня уже был создан аккаунт на Github, соответственно, основные данные аккаунта я так же заполняла и проводила его настройку, поэтому просто вхожу в свой аккаунт (рис.</w:t>
-      </w:r>
-      <w:r>
-        <w:t xml:space="preserve"> </w:t>
-      </w:r>
-      <w:r>
-        <w:t xml:space="preserve">[</w:t>
-      </w:r>
-      <w:r>
-        <w:rPr>
-          <w:bCs/>
-          <w:b/>
-        </w:rPr>
-        <w:t xml:space="preserve">fig:010?</w:t>
-      </w:r>
-      <w:r>
-        <w:t xml:space="preserve">]</w:t>
-      </w:r>
-      <w:r>
-        <w:t xml:space="preserve">).</w:t>
+        <w:t xml:space="preserve">Аккаунт у меня уже был, поэтому просто вхожу в него</w:t>
       </w:r>
     </w:p>
     <w:p>
       <w:pPr>
         <w:pStyle w:val="CaptionedFigure"/>
       </w:pPr>
-      <w:bookmarkStart w:id="61" w:name="fig:010"/>
+      <w:bookmarkStart w:id="61" w:name="fig:009"/>
       <w:r>
         <w:drawing>
           <wp:inline>
             <wp:extent cx="5334000" cy="3583414"/>
             <wp:effectExtent b="0" l="0" r="0" t="0"/>
-            <wp:docPr descr="Аккаунт на Github" title="" id="59" name="Picture"/>
+            <wp:docPr descr="Рис. 3.9 Аккаунт на GitHub" title="" id="59" name="Picture"/>
             <a:graphic>
               <a:graphicData uri="http://schemas.openxmlformats.org/drawingml/2006/picture">
                 <pic:pic>
@@ -963,11 +906,11 @@
         <w:pStyle w:val="ImageCaption"/>
       </w:pPr>
       <w:r>
-        <w:t xml:space="preserve">Аккаунт на Github</w:t>
+        <w:t xml:space="preserve">Рис. 3.9 Аккаунт на GitHub</w:t>
       </w:r>
     </w:p>
     <w:bookmarkEnd w:id="62"/>
-    <w:bookmarkStart w:id="83" w:name="добавление-ключа-gpg-в-github"/>
+    <w:bookmarkStart w:id="87" w:name="добавление-ключа-gpg-в-github"/>
     <w:p>
       <w:pPr>
         <w:pStyle w:val="Heading2"/>
@@ -990,45 +933,20 @@
         <w:pStyle w:val="FirstParagraph"/>
       </w:pPr>
       <w:r>
-        <w:t xml:space="preserve">Вывожу список созданных ключей в терминал, ищу в результате запроса отпечаток ключа (последовательность байтов для идентификации более длинного, по сравнению с самим отпечатком, ключа), он стоит после знака слеша,</w:t>
-      </w:r>
-      <w:r>
-        <w:t xml:space="preserve"> </w:t>
-      </w:r>
-      <w:r>
-        <w:t xml:space="preserve">копирую его в буфер обмена (рис.</w:t>
-      </w:r>
-      <w:r>
-        <w:t xml:space="preserve"> </w:t>
-      </w:r>
-      <w:r>
-        <w:t xml:space="preserve">[</w:t>
-      </w:r>
-      <w:r>
-        <w:rPr>
-          <w:bCs/>
-          <w:b/>
-        </w:rPr>
-        <w:t xml:space="preserve">fig:011?</w:t>
-      </w:r>
-      <w:r>
-        <w:t xml:space="preserve">]</w:t>
-      </w:r>
-      <w:r>
-        <w:t xml:space="preserve">).</w:t>
+        <w:t xml:space="preserve">Выводим список ключей и копируем в буфер обмена отпечаток приватного ключа (последовательность байтов, используемая для идентификации более длинного, по сравнению с самим отпечатком ключа), который находится после знака слеша</w:t>
       </w:r>
     </w:p>
     <w:p>
       <w:pPr>
         <w:pStyle w:val="CaptionedFigure"/>
       </w:pPr>
-      <w:bookmarkStart w:id="66" w:name="fig:011"/>
+      <w:bookmarkStart w:id="66" w:name="fig:010"/>
       <w:r>
         <w:drawing>
           <wp:inline>
             <wp:extent cx="5334000" cy="2040905"/>
             <wp:effectExtent b="0" l="0" r="0" t="0"/>
-            <wp:docPr descr="Вывод списка ключей" title="" id="64" name="Picture"/>
+            <wp:docPr descr="Рис. 3.10 Вывод списка ключей" title="" id="64" name="Picture"/>
             <a:graphic>
               <a:graphicData uri="http://schemas.openxmlformats.org/drawingml/2006/picture">
                 <pic:pic>
@@ -1072,7 +990,7 @@
         <w:pStyle w:val="ImageCaption"/>
       </w:pPr>
       <w:r>
-        <w:t xml:space="preserve">Вывод списка ключей</w:t>
+        <w:t xml:space="preserve">Рис. 3.10 Вывод списка ключей</w:t>
       </w:r>
     </w:p>
     <w:p>
@@ -1080,50 +998,111 @@
         <w:pStyle w:val="BodyText"/>
       </w:pPr>
       <w:r>
-        <w:t xml:space="preserve">Ввожу в терминале команду, с помощью которой копирую сам ключ GPG в буфер обмена, за это отвечает утилита xclip (рис.</w:t>
+        <w:t xml:space="preserve">Ввожу в терминале команду gpg –armor –export</w:t>
       </w:r>
       <w:r>
         <w:t xml:space="preserve"> </w:t>
       </w:r>
       <w:r>
-        <w:t xml:space="preserve">[</w:t>
-      </w:r>
-      <w:r>
-        <w:rPr>
-          <w:bCs/>
-          <w:b/>
-        </w:rPr>
-        <w:t xml:space="preserve">fig:012?</w:t>
-      </w:r>
-      <w:r>
-        <w:t xml:space="preserve">]</w:t>
-      </w:r>
-      <w:r>
-        <w:t xml:space="preserve">).</w:t>
+        <w:t xml:space="preserve"> </w:t>
+      </w:r>
+      <w:r>
+        <w:t xml:space="preserve">| xclip -sel clip</w:t>
+      </w:r>
+      <w:r>
+        <w:t xml:space="preserve"> </w:t>
+      </w:r>
+      <w:r>
+        <w:t xml:space="preserve">С ее помощью копирую сам ключ в буфер обмена</w:t>
       </w:r>
     </w:p>
     <w:p>
       <w:pPr>
         <w:pStyle w:val="CaptionedFigure"/>
       </w:pPr>
-      <w:bookmarkStart w:id="70" w:name="fig:012"/>
+      <w:bookmarkStart w:id="70" w:name="fig:011"/>
       <w:r>
         <w:drawing>
           <wp:inline>
-            <wp:extent cx="5334000" cy="1527829"/>
+            <wp:extent cx="5334000" cy="243932"/>
             <wp:effectExtent b="0" l="0" r="0" t="0"/>
-            <wp:docPr descr="Копирование ключа в буфер обмена" title="" id="68" name="Picture"/>
+            <wp:docPr descr="Рис. 3.11 Копирование ключа в буфер обмена" title="" id="68" name="Picture"/>
             <a:graphic>
               <a:graphicData uri="http://schemas.openxmlformats.org/drawingml/2006/picture">
                 <pic:pic>
                   <pic:nvPicPr>
-                    <pic:cNvPr descr="image/13.png" id="69" name="Picture"/>
+                    <pic:cNvPr descr="image/12.png" id="69" name="Picture"/>
                     <pic:cNvPicPr>
                       <a:picLocks noChangeArrowheads="1" noChangeAspect="1"/>
                     </pic:cNvPicPr>
                   </pic:nvPicPr>
                   <pic:blipFill>
                     <a:blip r:embed="rId67"/>
+                    <a:stretch>
+                      <a:fillRect/>
+                    </a:stretch>
+                  </pic:blipFill>
+                  <pic:spPr bwMode="auto">
+                    <a:xfrm>
+                      <a:off x="0" y="0"/>
+                      <a:ext cx="5334000" cy="243932"/>
+                    </a:xfrm>
+                    <a:prstGeom prst="rect">
+                      <a:avLst/>
+                    </a:prstGeom>
+                    <a:noFill/>
+                    <a:ln w="9525">
+                      <a:noFill/>
+                      <a:headEnd/>
+                      <a:tailEnd/>
+                    </a:ln>
+                  </pic:spPr>
+                </pic:pic>
+              </a:graphicData>
+            </a:graphic>
+          </wp:inline>
+        </w:drawing>
+      </w:r>
+      <w:bookmarkEnd w:id="70"/>
+    </w:p>
+    <w:p>
+      <w:pPr>
+        <w:pStyle w:val="ImageCaption"/>
+      </w:pPr>
+      <w:r>
+        <w:t xml:space="preserve">Рис. 3.11 Копирование ключа в буфер обмена</w:t>
+      </w:r>
+    </w:p>
+    <w:p>
+      <w:pPr>
+        <w:pStyle w:val="BodyText"/>
+      </w:pPr>
+      <w:r>
+        <w:t xml:space="preserve">Далее открываю настройки Github и ищу раздел GPG ключей</w:t>
+      </w:r>
+    </w:p>
+    <w:p>
+      <w:pPr>
+        <w:pStyle w:val="CaptionedFigure"/>
+      </w:pPr>
+      <w:bookmarkStart w:id="74" w:name="fig:012"/>
+      <w:r>
+        <w:drawing>
+          <wp:inline>
+            <wp:extent cx="5334000" cy="1527829"/>
+            <wp:effectExtent b="0" l="0" r="0" t="0"/>
+            <wp:docPr descr="Рис. 3.12 Настройка Github" title="" id="72" name="Picture"/>
+            <a:graphic>
+              <a:graphicData uri="http://schemas.openxmlformats.org/drawingml/2006/picture">
+                <pic:pic>
+                  <pic:nvPicPr>
+                    <pic:cNvPr descr="image/13.png" id="73" name="Picture"/>
+                    <pic:cNvPicPr>
+                      <a:picLocks noChangeArrowheads="1" noChangeAspect="1"/>
+                    </pic:cNvPicPr>
+                  </pic:nvPicPr>
+                  <pic:blipFill>
+                    <a:blip r:embed="rId71"/>
                     <a:stretch>
                       <a:fillRect/>
                     </a:stretch>
@@ -1149,14 +1128,14 @@
           </wp:inline>
         </w:drawing>
       </w:r>
-      <w:bookmarkEnd w:id="70"/>
+      <w:bookmarkEnd w:id="74"/>
     </w:p>
     <w:p>
       <w:pPr>
         <w:pStyle w:val="ImageCaption"/>
       </w:pPr>
       <w:r>
-        <w:t xml:space="preserve">Копирование ключа в буфер обмена</w:t>
+        <w:t xml:space="preserve">Рис. 3.12 Настройка Github</w:t>
       </w:r>
     </w:p>
     <w:p>
@@ -1164,128 +1143,7 @@
         <w:pStyle w:val="BodyText"/>
       </w:pPr>
       <w:r>
-        <w:t xml:space="preserve">Открываю настройки GirHub, ищу среди них добавление GPG ключа (рис.</w:t>
-      </w:r>
-      <w:r>
-        <w:t xml:space="preserve"> </w:t>
-      </w:r>
-      <w:r>
-        <w:t xml:space="preserve">[</w:t>
-      </w:r>
-      <w:r>
-        <w:rPr>
-          <w:bCs/>
-          <w:b/>
-        </w:rPr>
-        <w:t xml:space="preserve">fig:013?</w:t>
-      </w:r>
-      <w:r>
-        <w:t xml:space="preserve">]</w:t>
-      </w:r>
-      <w:r>
-        <w:t xml:space="preserve">).</w:t>
-      </w:r>
-    </w:p>
-    <w:p>
-      <w:pPr>
-        <w:pStyle w:val="CaptionedFigure"/>
-      </w:pPr>
-      <w:bookmarkStart w:id="74" w:name="fig:013"/>
-      <w:r>
-        <w:drawing>
-          <wp:inline>
-            <wp:extent cx="5334000" cy="243932"/>
-            <wp:effectExtent b="0" l="0" r="0" t="0"/>
-            <wp:docPr descr="Настройки GitHub" title="" id="72" name="Picture"/>
-            <a:graphic>
-              <a:graphicData uri="http://schemas.openxmlformats.org/drawingml/2006/picture">
-                <pic:pic>
-                  <pic:nvPicPr>
-                    <pic:cNvPr descr="image/12.png" id="73" name="Picture"/>
-                    <pic:cNvPicPr>
-                      <a:picLocks noChangeArrowheads="1" noChangeAspect="1"/>
-                    </pic:cNvPicPr>
-                  </pic:nvPicPr>
-                  <pic:blipFill>
-                    <a:blip r:embed="rId71"/>
-                    <a:stretch>
-                      <a:fillRect/>
-                    </a:stretch>
-                  </pic:blipFill>
-                  <pic:spPr bwMode="auto">
-                    <a:xfrm>
-                      <a:off x="0" y="0"/>
-                      <a:ext cx="5334000" cy="243932"/>
-                    </a:xfrm>
-                    <a:prstGeom prst="rect">
-                      <a:avLst/>
-                    </a:prstGeom>
-                    <a:noFill/>
-                    <a:ln w="9525">
-                      <a:noFill/>
-                      <a:headEnd/>
-                      <a:tailEnd/>
-                    </a:ln>
-                  </pic:spPr>
-                </pic:pic>
-              </a:graphicData>
-            </a:graphic>
-          </wp:inline>
-        </w:drawing>
-      </w:r>
-      <w:bookmarkEnd w:id="74"/>
-    </w:p>
-    <w:p>
-      <w:pPr>
-        <w:pStyle w:val="ImageCaption"/>
-      </w:pPr>
-      <w:r>
-        <w:t xml:space="preserve">Настройки GitHub</w:t>
-      </w:r>
-    </w:p>
-    <w:p>
-      <w:pPr>
-        <w:pStyle w:val="BodyText"/>
-      </w:pPr>
-      <w:r>
-        <w:t xml:space="preserve">Нажимаю на</w:t>
-      </w:r>
-      <w:r>
-        <w:t xml:space="preserve"> </w:t>
-      </w:r>
-      <w:r>
-        <w:t xml:space="preserve">“</w:t>
-      </w:r>
-      <w:r>
-        <w:t xml:space="preserve">New GPG key</w:t>
-      </w:r>
-      <w:r>
-        <w:t xml:space="preserve">”</w:t>
-      </w:r>
-      <w:r>
-        <w:t xml:space="preserve"> </w:t>
-      </w:r>
-      <w:r>
-        <w:t xml:space="preserve">и вставляю в поле ключ из буфера обмена (рис.</w:t>
-      </w:r>
-      <w:r>
-        <w:t xml:space="preserve"> </w:t>
-      </w:r>
-      <w:r>
-        <w:t xml:space="preserve">[</w:t>
-      </w:r>
-      <w:r>
-        <w:rPr>
-          <w:bCs/>
-          <w:b/>
-        </w:rPr>
-        <w:t xml:space="preserve">fig:014?</w:t>
-      </w:r>
-      <w:r>
-        <w:t xml:space="preserve">]</w:t>
-      </w:r>
-      <w:r>
-        <w:t xml:space="preserve">).</w:t>
+        <w:t xml:space="preserve">Нажимаю кнопку New GPG keyи вставляю в нужное поле скопированный ключ</w:t>
       </w:r>
     </w:p>
     <w:p>
@@ -1298,7 +1156,7 @@
           <wp:inline>
             <wp:extent cx="5334000" cy="3677742"/>
             <wp:effectExtent b="0" l="0" r="0" t="0"/>
-            <wp:docPr descr="Добавление нового PGP ключа" title="" id="76" name="Picture"/>
+            <wp:docPr descr="Рис. 3.13 Добавление ключа" title="" id="76" name="Picture"/>
             <a:graphic>
               <a:graphicData uri="http://schemas.openxmlformats.org/drawingml/2006/picture">
                 <pic:pic>
@@ -1342,7 +1200,7 @@
         <w:pStyle w:val="ImageCaption"/>
       </w:pPr>
       <w:r>
-        <w:t xml:space="preserve">Добавление нового PGP ключа</w:t>
+        <w:t xml:space="preserve">Рис. 3.13 Добавление ключа</w:t>
       </w:r>
     </w:p>
     <w:p>
@@ -1350,39 +1208,20 @@
         <w:pStyle w:val="BodyText"/>
       </w:pPr>
       <w:r>
-        <w:t xml:space="preserve">Я добавила ключ GPG на GitHub (рис.</w:t>
-      </w:r>
-      <w:r>
-        <w:t xml:space="preserve"> </w:t>
-      </w:r>
-      <w:r>
-        <w:t xml:space="preserve">[</w:t>
-      </w:r>
-      <w:r>
-        <w:rPr>
-          <w:bCs/>
-          <w:b/>
-        </w:rPr>
-        <w:t xml:space="preserve">fig:015?</w:t>
-      </w:r>
-      <w:r>
-        <w:t xml:space="preserve">]</w:t>
-      </w:r>
-      <w:r>
-        <w:t xml:space="preserve">).</w:t>
+        <w:t xml:space="preserve">Теперь можно увидеть добавленный на Github ключ GPG</w:t>
       </w:r>
     </w:p>
     <w:p>
       <w:pPr>
         <w:pStyle w:val="CaptionedFigure"/>
       </w:pPr>
-      <w:bookmarkStart w:id="82" w:name="fig:015"/>
+      <w:bookmarkStart w:id="82" w:name="fig:014"/>
       <w:r>
         <w:drawing>
           <wp:inline>
             <wp:extent cx="5334000" cy="2925096"/>
             <wp:effectExtent b="0" l="0" r="0" t="0"/>
-            <wp:docPr descr="Добавленный ключ GPG" title="" id="80" name="Picture"/>
+            <wp:docPr descr="Рис. 3.14 Добавленный ключ GPG" title="" id="80" name="Picture"/>
             <a:graphic>
               <a:graphicData uri="http://schemas.openxmlformats.org/drawingml/2006/picture">
                 <pic:pic>
@@ -1426,77 +1265,39 @@
         <w:pStyle w:val="ImageCaption"/>
       </w:pPr>
       <w:r>
-        <w:t xml:space="preserve">Добавленный ключ GPG</w:t>
-      </w:r>
-    </w:p>
-    <w:bookmarkEnd w:id="83"/>
-    <w:bookmarkStart w:id="88" w:name="настроить-подписи-git"/>
-    <w:p>
-      <w:pPr>
-        <w:pStyle w:val="Heading2"/>
-      </w:pPr>
-      <w:r>
-        <w:rPr>
-          <w:rStyle w:val="SectionNumber"/>
-        </w:rPr>
-        <w:t xml:space="preserve">3.7</w:t>
-      </w:r>
-      <w:r>
-        <w:tab/>
-      </w:r>
-      <w:r>
-        <w:t xml:space="preserve">Настроить подписи Git</w:t>
-      </w:r>
-    </w:p>
-    <w:p>
-      <w:pPr>
-        <w:pStyle w:val="FirstParagraph"/>
-      </w:pPr>
-      <w:r>
-        <w:t xml:space="preserve">Настраиваю автоматические подписи коммитов git: используя введенный ранее email, указываю git использовать его при создании подписей коммитов (рис.</w:t>
-      </w:r>
-      <w:r>
-        <w:t xml:space="preserve"> </w:t>
-      </w:r>
-      <w:r>
-        <w:t xml:space="preserve">[</w:t>
-      </w:r>
-      <w:r>
-        <w:rPr>
-          <w:bCs/>
-          <w:b/>
-        </w:rPr>
-        <w:t xml:space="preserve">fig:016?</w:t>
-      </w:r>
-      <w:r>
-        <w:t xml:space="preserve">]</w:t>
-      </w:r>
-      <w:r>
-        <w:t xml:space="preserve">).</w:t>
+        <w:t xml:space="preserve">Рис. 3.14 Добавленный ключ GPG</w:t>
+      </w:r>
+    </w:p>
+    <w:p>
+      <w:pPr>
+        <w:pStyle w:val="BodyText"/>
+      </w:pPr>
+      <w:r>
+        <w:t xml:space="preserve">Далее настраиваю автоматические подписи коммитов Git</w:t>
       </w:r>
     </w:p>
     <w:p>
       <w:pPr>
         <w:pStyle w:val="CaptionedFigure"/>
       </w:pPr>
-      <w:bookmarkStart w:id="87" w:name="fig:016"/>
+      <w:bookmarkStart w:id="86" w:name="fig:015"/>
       <w:r>
         <w:drawing>
           <wp:inline>
             <wp:extent cx="5334000" cy="728980"/>
             <wp:effectExtent b="0" l="0" r="0" t="0"/>
-            <wp:docPr descr="Настройка подписей Git" title="" id="85" name="Picture"/>
+            <wp:docPr descr="Рис. 3.15 Настройка подписей Git" title="" id="84" name="Picture"/>
             <a:graphic>
               <a:graphicData uri="http://schemas.openxmlformats.org/drawingml/2006/picture">
                 <pic:pic>
                   <pic:nvPicPr>
-                    <pic:cNvPr descr="image/16.png" id="86" name="Picture"/>
+                    <pic:cNvPr descr="image/16.png" id="85" name="Picture"/>
                     <pic:cNvPicPr>
                       <a:picLocks noChangeArrowheads="1" noChangeAspect="1"/>
                     </pic:cNvPicPr>
                   </pic:nvPicPr>
                   <pic:blipFill>
-                    <a:blip r:embed="rId84"/>
+                    <a:blip r:embed="rId83"/>
                     <a:stretch>
                       <a:fillRect/>
                     </a:stretch>
@@ -1522,18 +1323,18 @@
           </wp:inline>
         </w:drawing>
       </w:r>
-      <w:bookmarkEnd w:id="87"/>
+      <w:bookmarkEnd w:id="86"/>
     </w:p>
     <w:p>
       <w:pPr>
         <w:pStyle w:val="ImageCaption"/>
       </w:pPr>
       <w:r>
-        <w:t xml:space="preserve">Настройка подписей Git</w:t>
-      </w:r>
-    </w:p>
-    <w:bookmarkEnd w:id="88"/>
-    <w:bookmarkStart w:id="101" w:name="настройка-gh"/>
+        <w:t xml:space="preserve">Рис. 3.15 Настройка подписей Git</w:t>
+      </w:r>
+    </w:p>
+    <w:bookmarkEnd w:id="87"/>
+    <w:bookmarkStart w:id="100" w:name="настройка-gh"/>
     <w:p>
       <w:pPr>
         <w:pStyle w:val="Heading2"/>
@@ -1542,7 +1343,7 @@
         <w:rPr>
           <w:rStyle w:val="SectionNumber"/>
         </w:rPr>
-        <w:t xml:space="preserve">3.8</w:t>
+        <w:t xml:space="preserve">3.7</w:t>
       </w:r>
       <w:r>
         <w:tab/>
@@ -1556,50 +1357,31 @@
         <w:pStyle w:val="FirstParagraph"/>
       </w:pPr>
       <w:r>
-        <w:t xml:space="preserve">Начинаю авторизацию в gh, отвечаю на наводящие вопросы от утилиты, в конце выбираю авторизоваться через браузер (рис.</w:t>
-      </w:r>
-      <w:r>
-        <w:t xml:space="preserve"> </w:t>
-      </w:r>
-      <w:r>
-        <w:t xml:space="preserve">[</w:t>
-      </w:r>
-      <w:r>
-        <w:rPr>
-          <w:bCs/>
-          <w:b/>
-        </w:rPr>
-        <w:t xml:space="preserve">fig:017?</w:t>
-      </w:r>
-      <w:r>
-        <w:t xml:space="preserve">]</w:t>
-      </w:r>
-      <w:r>
-        <w:t xml:space="preserve">).</w:t>
+        <w:t xml:space="preserve">Начинаю с авторизации в gh: нужно было ответить на вопросы утилиты и в конце выбрать авторизацию через браузер.</w:t>
       </w:r>
     </w:p>
     <w:p>
       <w:pPr>
         <w:pStyle w:val="CaptionedFigure"/>
       </w:pPr>
-      <w:bookmarkStart w:id="92" w:name="fig:017"/>
+      <w:bookmarkStart w:id="91" w:name="fig:016"/>
       <w:r>
         <w:drawing>
           <wp:inline>
             <wp:extent cx="5334000" cy="1364719"/>
             <wp:effectExtent b="0" l="0" r="0" t="0"/>
-            <wp:docPr descr="Авторизация в gh" title="" id="90" name="Picture"/>
+            <wp:docPr descr="Рис. 3.16 Авторизация в gh" title="" id="89" name="Picture"/>
             <a:graphic>
               <a:graphicData uri="http://schemas.openxmlformats.org/drawingml/2006/picture">
                 <pic:pic>
                   <pic:nvPicPr>
-                    <pic:cNvPr descr="image/17.png" id="91" name="Picture"/>
+                    <pic:cNvPr descr="image/17.png" id="90" name="Picture"/>
                     <pic:cNvPicPr>
                       <a:picLocks noChangeArrowheads="1" noChangeAspect="1"/>
                     </pic:cNvPicPr>
                   </pic:nvPicPr>
                   <pic:blipFill>
-                    <a:blip r:embed="rId89"/>
+                    <a:blip r:embed="rId88"/>
                     <a:stretch>
                       <a:fillRect/>
                     </a:stretch>
@@ -1625,14 +1407,14 @@
           </wp:inline>
         </w:drawing>
       </w:r>
-      <w:bookmarkEnd w:id="92"/>
+      <w:bookmarkEnd w:id="91"/>
     </w:p>
     <w:p>
       <w:pPr>
         <w:pStyle w:val="ImageCaption"/>
       </w:pPr>
       <w:r>
-        <w:t xml:space="preserve">Авторизация в gh</w:t>
+        <w:t xml:space="preserve">Рис. 3.16 Авторизация в gh</w:t>
       </w:r>
     </w:p>
     <w:p>
@@ -1640,50 +1422,31 @@
         <w:pStyle w:val="BodyText"/>
       </w:pPr>
       <w:r>
-        <w:t xml:space="preserve">Завершаю авторизацию на сайте (рис.</w:t>
-      </w:r>
-      <w:r>
-        <w:t xml:space="preserve"> </w:t>
-      </w:r>
-      <w:r>
-        <w:t xml:space="preserve">[</w:t>
-      </w:r>
-      <w:r>
-        <w:rPr>
-          <w:bCs/>
-          <w:b/>
-        </w:rPr>
-        <w:t xml:space="preserve">fig:018?</w:t>
-      </w:r>
-      <w:r>
-        <w:t xml:space="preserve">]</w:t>
-      </w:r>
-      <w:r>
-        <w:t xml:space="preserve">).</w:t>
+        <w:t xml:space="preserve">Скопировав 8-значный код и вставив его в открывшемся окне браузера, завершаю авторизацию</w:t>
       </w:r>
     </w:p>
     <w:p>
       <w:pPr>
         <w:pStyle w:val="CaptionedFigure"/>
       </w:pPr>
-      <w:bookmarkStart w:id="96" w:name="fig:018"/>
+      <w:bookmarkStart w:id="95" w:name="fig:017"/>
       <w:r>
         <w:drawing>
           <wp:inline>
             <wp:extent cx="5334000" cy="3405037"/>
             <wp:effectExtent b="0" l="0" r="0" t="0"/>
-            <wp:docPr descr="Завершение авторизации через браузер" title="" id="94" name="Picture"/>
+            <wp:docPr descr="Рис. 3.17 Завершение авторизации через браузер" title="" id="93" name="Picture"/>
             <a:graphic>
               <a:graphicData uri="http://schemas.openxmlformats.org/drawingml/2006/picture">
                 <pic:pic>
                   <pic:nvPicPr>
-                    <pic:cNvPr descr="image/18.png" id="95" name="Picture"/>
+                    <pic:cNvPr descr="image/18.png" id="94" name="Picture"/>
                     <pic:cNvPicPr>
                       <a:picLocks noChangeArrowheads="1" noChangeAspect="1"/>
                     </pic:cNvPicPr>
                   </pic:nvPicPr>
                   <pic:blipFill>
-                    <a:blip r:embed="rId93"/>
+                    <a:blip r:embed="rId92"/>
                     <a:stretch>
                       <a:fillRect/>
                     </a:stretch>
@@ -1709,14 +1472,14 @@
           </wp:inline>
         </w:drawing>
       </w:r>
-      <w:bookmarkEnd w:id="96"/>
+      <w:bookmarkEnd w:id="95"/>
     </w:p>
     <w:p>
       <w:pPr>
         <w:pStyle w:val="ImageCaption"/>
       </w:pPr>
       <w:r>
-        <w:t xml:space="preserve">Завершение авторизации через браузер</w:t>
+        <w:t xml:space="preserve">Рис. 3.17 Завершение авторизации через браузер</w:t>
       </w:r>
     </w:p>
     <w:p>
@@ -1724,50 +1487,31 @@
         <w:pStyle w:val="BodyText"/>
       </w:pPr>
       <w:r>
-        <w:t xml:space="preserve">Вижу сообщение о завершении авторизации под именем evdvorkina (рис.</w:t>
-      </w:r>
-      <w:r>
-        <w:t xml:space="preserve"> </w:t>
-      </w:r>
-      <w:r>
-        <w:t xml:space="preserve">[</w:t>
-      </w:r>
-      <w:r>
-        <w:rPr>
-          <w:bCs/>
-          <w:b/>
-        </w:rPr>
-        <w:t xml:space="preserve">fig:019?</w:t>
-      </w:r>
-      <w:r>
-        <w:t xml:space="preserve">]</w:t>
-      </w:r>
-      <w:r>
-        <w:t xml:space="preserve">).</w:t>
+        <w:t xml:space="preserve">Теперь можно увидеть завершение авторизации и в терминале</w:t>
       </w:r>
     </w:p>
     <w:p>
       <w:pPr>
         <w:pStyle w:val="CaptionedFigure"/>
       </w:pPr>
-      <w:bookmarkStart w:id="100" w:name="fig:019"/>
+      <w:bookmarkStart w:id="99" w:name="fig:018"/>
       <w:r>
         <w:drawing>
           <wp:inline>
             <wp:extent cx="5334000" cy="893467"/>
             <wp:effectExtent b="0" l="0" r="0" t="0"/>
-            <wp:docPr descr="Завершение авторизации" title="" id="98" name="Picture"/>
+            <wp:docPr descr="Рис. 3.18 Завершение авторизации" title="" id="97" name="Picture"/>
             <a:graphic>
               <a:graphicData uri="http://schemas.openxmlformats.org/drawingml/2006/picture">
                 <pic:pic>
                   <pic:nvPicPr>
-                    <pic:cNvPr descr="image/19.png" id="99" name="Picture"/>
+                    <pic:cNvPr descr="image/19.png" id="98" name="Picture"/>
                     <pic:cNvPicPr>
                       <a:picLocks noChangeArrowheads="1" noChangeAspect="1"/>
                     </pic:cNvPicPr>
                   </pic:nvPicPr>
                   <pic:blipFill>
-                    <a:blip r:embed="rId97"/>
+                    <a:blip r:embed="rId96"/>
                     <a:stretch>
                       <a:fillRect/>
                     </a:stretch>
@@ -1793,18 +1537,18 @@
           </wp:inline>
         </w:drawing>
       </w:r>
-      <w:bookmarkEnd w:id="100"/>
+      <w:bookmarkEnd w:id="99"/>
     </w:p>
     <w:p>
       <w:pPr>
         <w:pStyle w:val="ImageCaption"/>
       </w:pPr>
       <w:r>
-        <w:t xml:space="preserve">Завершение авторизации</w:t>
-      </w:r>
-    </w:p>
-    <w:bookmarkEnd w:id="101"/>
-    <w:bookmarkStart w:id="122" w:name="X358c05152c0b5375b00f51c960276c4e3312eeb"/>
+        <w:t xml:space="preserve">Рис. 3.18 Завершение авторизации</w:t>
+      </w:r>
+    </w:p>
+    <w:bookmarkEnd w:id="100"/>
+    <w:bookmarkStart w:id="121" w:name="X34a0101e2cc7642d35b95d656e97d8eaf6ced0a"/>
     <w:p>
       <w:pPr>
         <w:pStyle w:val="Heading2"/>
@@ -1813,13 +1557,13 @@
         <w:rPr>
           <w:rStyle w:val="SectionNumber"/>
         </w:rPr>
-        <w:t xml:space="preserve">3.9</w:t>
+        <w:t xml:space="preserve">3.8</w:t>
       </w:r>
       <w:r>
         <w:tab/>
       </w:r>
       <w:r>
-        <w:t xml:space="preserve">Создание репозитория курса на основе шаблона</w:t>
+        <w:t xml:space="preserve">Сознание репозитория курса на основе шаблона</w:t>
       </w:r>
     </w:p>
     <w:p>
@@ -1827,77 +1571,64 @@
         <w:pStyle w:val="FirstParagraph"/>
       </w:pPr>
       <w:r>
-        <w:t xml:space="preserve">Сначала создаю директорию с помощью утилиты mkdir и флага -p, который позволяет установить каталоги на всем указанном пути. После этого с помощью утилиты cd перехожу в только что созданную директорию</w:t>
+        <w:t xml:space="preserve">Сначала я создала новую папку с помощью утилиты mkdir: mkdir -p ~/work/study/2023-2024/</w:t>
+      </w:r>
+      <w:r>
+        <w:t xml:space="preserve">“</w:t>
+      </w:r>
+      <w:r>
+        <w:t xml:space="preserve">Операционные системы</w:t>
+      </w:r>
+      <w:r>
+        <w:t xml:space="preserve">”</w:t>
       </w:r>
       <w:r>
         <w:t xml:space="preserve"> </w:t>
       </w:r>
       <w:r>
-        <w:t xml:space="preserve">“</w:t>
-      </w:r>
-      <w:r>
-        <w:t xml:space="preserve">Операционные системы</w:t>
-      </w:r>
-      <w:r>
-        <w:t xml:space="preserve">”</w:t>
-      </w:r>
-      <w:r>
-        <w:t xml:space="preserve">.</w:t>
+        <w:t xml:space="preserve">Далее я перешла в саму папку Операционные системы через утилиту cd</w:t>
       </w:r>
       <w:r>
         <w:t xml:space="preserve"> </w:t>
       </w:r>
       <w:r>
-        <w:t xml:space="preserve">Далее в терминале ввожу команду gh repo create study_2022-2023_os-intro –template yamadharma/course-directory-student-trmplate –public, чтобы создать репозиторий на основе шаблона репозитория. После этого клонирую репозиторий к себе в</w:t>
+        <w:t xml:space="preserve">Затем я в терминале ввела команду: gh repo create study_2023-2024_os-intro –template=yamadharma/course-directory-student-template –public</w:t>
       </w:r>
       <w:r>
         <w:t xml:space="preserve"> </w:t>
       </w:r>
       <w:r>
-        <w:t xml:space="preserve">директорию, я указываю ссылку с протоколом https, а не ssh, потому что при авторизации в gh выбрала протокол https (рис.</w:t>
+        <w:t xml:space="preserve">Она нужна для того, чтобы создать репозиторий на основе указанного шаблона</w:t>
       </w:r>
       <w:r>
         <w:t xml:space="preserve"> </w:t>
       </w:r>
       <w:r>
-        <w:t xml:space="preserve">[</w:t>
-      </w:r>
-      <w:r>
-        <w:rPr>
-          <w:bCs/>
-          <w:b/>
-        </w:rPr>
-        <w:t xml:space="preserve">fig:020?</w:t>
-      </w:r>
-      <w:r>
-        <w:t xml:space="preserve">]</w:t>
-      </w:r>
-      <w:r>
-        <w:t xml:space="preserve">).</w:t>
+        <w:t xml:space="preserve">после этого я клонировала репозиторий к себе в папку, но указала ссылку с протоколом hhtps, а не ssh</w:t>
       </w:r>
     </w:p>
     <w:p>
       <w:pPr>
         <w:pStyle w:val="CaptionedFigure"/>
       </w:pPr>
-      <w:bookmarkStart w:id="105" w:name="fig:020"/>
+      <w:bookmarkStart w:id="104" w:name="fig:019"/>
       <w:r>
         <w:drawing>
           <wp:inline>
             <wp:extent cx="5334000" cy="2867741"/>
             <wp:effectExtent b="0" l="0" r="0" t="0"/>
-            <wp:docPr descr="Создание репозитория" title="" id="103" name="Picture"/>
+            <wp:docPr descr="Рис. 3.19 Создание рпеозитория" title="" id="102" name="Picture"/>
             <a:graphic>
               <a:graphicData uri="http://schemas.openxmlformats.org/drawingml/2006/picture">
                 <pic:pic>
                   <pic:nvPicPr>
-                    <pic:cNvPr descr="image/20.png" id="104" name="Picture"/>
+                    <pic:cNvPr descr="image/20.png" id="103" name="Picture"/>
                     <pic:cNvPicPr>
                       <a:picLocks noChangeArrowheads="1" noChangeAspect="1"/>
                     </pic:cNvPicPr>
                   </pic:nvPicPr>
                   <pic:blipFill>
-                    <a:blip r:embed="rId102"/>
+                    <a:blip r:embed="rId101"/>
                     <a:stretch>
                       <a:fillRect/>
                     </a:stretch>
@@ -1923,14 +1654,14 @@
           </wp:inline>
         </w:drawing>
       </w:r>
-      <w:bookmarkEnd w:id="105"/>
+      <w:bookmarkEnd w:id="104"/>
     </w:p>
     <w:p>
       <w:pPr>
         <w:pStyle w:val="ImageCaption"/>
       </w:pPr>
       <w:r>
-        <w:t xml:space="preserve">Создание репозитория</w:t>
+        <w:t xml:space="preserve">Рис. 3.19 Создание рпеозитория</w:t>
       </w:r>
     </w:p>
     <w:p>
@@ -1938,50 +1669,31 @@
         <w:pStyle w:val="BodyText"/>
       </w:pPr>
       <w:r>
-        <w:t xml:space="preserve">Перехожу в каталог курса с помощью утилиты cd, проверяю содержание каталога с помощью утилиты ls (рис.</w:t>
-      </w:r>
-      <w:r>
-        <w:t xml:space="preserve"> </w:t>
-      </w:r>
-      <w:r>
-        <w:t xml:space="preserve">[</w:t>
-      </w:r>
-      <w:r>
-        <w:rPr>
-          <w:bCs/>
-          <w:b/>
-        </w:rPr>
-        <w:t xml:space="preserve">fig:021?</w:t>
-      </w:r>
-      <w:r>
-        <w:t xml:space="preserve">]</w:t>
-      </w:r>
-      <w:r>
-        <w:t xml:space="preserve">).</w:t>
+        <w:t xml:space="preserve">Перехожу в каталог курса с помощью утилиты cd, затем с помощью ls проверяю содержимое каталога</w:t>
       </w:r>
     </w:p>
     <w:p>
       <w:pPr>
         <w:pStyle w:val="CaptionedFigure"/>
       </w:pPr>
-      <w:bookmarkStart w:id="109" w:name="fig:021"/>
+      <w:bookmarkStart w:id="108" w:name="fig:020"/>
       <w:r>
         <w:drawing>
           <wp:inline>
             <wp:extent cx="5334000" cy="809917"/>
             <wp:effectExtent b="0" l="0" r="0" t="0"/>
-            <wp:docPr descr="Перемещение между директориями" title="" id="107" name="Picture"/>
+            <wp:docPr descr="Рис. 3.20 Перемещение в нужную директорию" title="" id="106" name="Picture"/>
             <a:graphic>
               <a:graphicData uri="http://schemas.openxmlformats.org/drawingml/2006/picture">
                 <pic:pic>
                   <pic:nvPicPr>
-                    <pic:cNvPr descr="image/21.png" id="108" name="Picture"/>
+                    <pic:cNvPr descr="image/21.png" id="107" name="Picture"/>
                     <pic:cNvPicPr>
                       <a:picLocks noChangeArrowheads="1" noChangeAspect="1"/>
                     </pic:cNvPicPr>
                   </pic:nvPicPr>
                   <pic:blipFill>
-                    <a:blip r:embed="rId106"/>
+                    <a:blip r:embed="rId105"/>
                     <a:stretch>
                       <a:fillRect/>
                     </a:stretch>
@@ -2007,14 +1719,14 @@
           </wp:inline>
         </w:drawing>
       </w:r>
-      <w:bookmarkEnd w:id="109"/>
+      <w:bookmarkEnd w:id="108"/>
     </w:p>
     <w:p>
       <w:pPr>
         <w:pStyle w:val="ImageCaption"/>
       </w:pPr>
       <w:r>
-        <w:t xml:space="preserve">Перемещение между директориями</w:t>
+        <w:t xml:space="preserve">Рис. 3.20 Перемещение в нужную директорию</w:t>
       </w:r>
     </w:p>
     <w:p>
@@ -2022,50 +1734,49 @@
         <w:pStyle w:val="BodyText"/>
       </w:pPr>
       <w:r>
-        <w:t xml:space="preserve">Удаляю лишние файлы с помощью утилиты rm, далее создаю необходимые каталоги используя makefile (рис.</w:t>
+        <w:t xml:space="preserve">Удаляю лишние файлы с помощью команды rm, затем создаю необходимые каталоги, используя makefile, а именно:</w:t>
       </w:r>
       <w:r>
         <w:t xml:space="preserve"> </w:t>
       </w:r>
       <w:r>
-        <w:t xml:space="preserve">[</w:t>
-      </w:r>
-      <w:r>
-        <w:rPr>
-          <w:bCs/>
-          <w:b/>
-        </w:rPr>
-        <w:t xml:space="preserve">fig:022?</w:t>
-      </w:r>
-      <w:r>
-        <w:t xml:space="preserve">]</w:t>
-      </w:r>
-      <w:r>
-        <w:t xml:space="preserve">).</w:t>
+        <w:t xml:space="preserve">make list</w:t>
+      </w:r>
+      <w:r>
+        <w:t xml:space="preserve"> </w:t>
+      </w:r>
+      <w:r>
+        <w:t xml:space="preserve">make prepare</w:t>
+      </w:r>
+      <w:r>
+        <w:t xml:space="preserve"> </w:t>
+      </w:r>
+      <w:r>
+        <w:t xml:space="preserve">make submodule</w:t>
       </w:r>
     </w:p>
     <w:p>
       <w:pPr>
         <w:pStyle w:val="CaptionedFigure"/>
       </w:pPr>
-      <w:bookmarkStart w:id="113" w:name="fig:022"/>
+      <w:bookmarkStart w:id="112" w:name="fig:021"/>
       <w:r>
         <w:drawing>
           <wp:inline>
             <wp:extent cx="5334000" cy="2173480"/>
             <wp:effectExtent b="0" l="0" r="0" t="0"/>
-            <wp:docPr descr="Удаление файлов и создание каталогов" title="" id="111" name="Picture"/>
+            <wp:docPr descr="Рис. 3.21 Удаление файлов и создание каталогов" title="" id="110" name="Picture"/>
             <a:graphic>
               <a:graphicData uri="http://schemas.openxmlformats.org/drawingml/2006/picture">
                 <pic:pic>
                   <pic:nvPicPr>
-                    <pic:cNvPr descr="image/22.png" id="112" name="Picture"/>
+                    <pic:cNvPr descr="image/22.png" id="111" name="Picture"/>
                     <pic:cNvPicPr>
                       <a:picLocks noChangeArrowheads="1" noChangeAspect="1"/>
                     </pic:cNvPicPr>
                   </pic:nvPicPr>
                   <pic:blipFill>
-                    <a:blip r:embed="rId110"/>
+                    <a:blip r:embed="rId109"/>
                     <a:stretch>
                       <a:fillRect/>
                     </a:stretch>
@@ -2091,14 +1802,14 @@
           </wp:inline>
         </w:drawing>
       </w:r>
-      <w:bookmarkEnd w:id="113"/>
+      <w:bookmarkEnd w:id="112"/>
     </w:p>
     <w:p>
       <w:pPr>
         <w:pStyle w:val="ImageCaption"/>
       </w:pPr>
       <w:r>
-        <w:t xml:space="preserve">Удаление файлов и создание каталогов</w:t>
+        <w:t xml:space="preserve">Рис. 3.21 Удаление файлов и создание каталогов</w:t>
       </w:r>
     </w:p>
     <w:p>
@@ -2106,50 +1817,31 @@
         <w:pStyle w:val="BodyText"/>
       </w:pPr>
       <w:r>
-        <w:t xml:space="preserve">Добавляю все новые файлы для отправки на сервер (сохраняю добавленные изменения) с помощью команды git add и комментирую их с помощью git commit (рис.</w:t>
-      </w:r>
-      <w:r>
-        <w:t xml:space="preserve"> </w:t>
-      </w:r>
-      <w:r>
-        <w:t xml:space="preserve">[</w:t>
-      </w:r>
-      <w:r>
-        <w:rPr>
-          <w:bCs/>
-          <w:b/>
-        </w:rPr>
-        <w:t xml:space="preserve">fig:023?</w:t>
-      </w:r>
-      <w:r>
-        <w:t xml:space="preserve">]</w:t>
-      </w:r>
-      <w:r>
-        <w:t xml:space="preserve">).</w:t>
+        <w:t xml:space="preserve">Добавляю все новые файлы для отправки на сервер с помощью git add и комментирую при помощи git commit</w:t>
       </w:r>
     </w:p>
     <w:p>
       <w:pPr>
         <w:pStyle w:val="CaptionedFigure"/>
       </w:pPr>
-      <w:bookmarkStart w:id="117" w:name="fig:023"/>
+      <w:bookmarkStart w:id="116" w:name="fig:022"/>
       <w:r>
         <w:drawing>
           <wp:inline>
             <wp:extent cx="5334000" cy="1418003"/>
             <wp:effectExtent b="0" l="0" r="0" t="0"/>
-            <wp:docPr descr="Отправка файлов на сервер" title="" id="115" name="Picture"/>
+            <wp:docPr descr="Рис. 3.22 Отправка файлов на сервер" title="" id="114" name="Picture"/>
             <a:graphic>
               <a:graphicData uri="http://schemas.openxmlformats.org/drawingml/2006/picture">
                 <pic:pic>
                   <pic:nvPicPr>
-                    <pic:cNvPr descr="image/23.png" id="116" name="Picture"/>
+                    <pic:cNvPr descr="image/23.png" id="115" name="Picture"/>
                     <pic:cNvPicPr>
                       <a:picLocks noChangeArrowheads="1" noChangeAspect="1"/>
                     </pic:cNvPicPr>
                   </pic:nvPicPr>
                   <pic:blipFill>
-                    <a:blip r:embed="rId114"/>
+                    <a:blip r:embed="rId113"/>
                     <a:stretch>
                       <a:fillRect/>
                     </a:stretch>
@@ -2175,14 +1867,14 @@
           </wp:inline>
         </w:drawing>
       </w:r>
-      <w:bookmarkEnd w:id="117"/>
+      <w:bookmarkEnd w:id="116"/>
     </w:p>
     <w:p>
       <w:pPr>
         <w:pStyle w:val="ImageCaption"/>
       </w:pPr>
       <w:r>
-        <w:t xml:space="preserve">Отправка файлов на сервер</w:t>
+        <w:t xml:space="preserve">Рис. 3.22 Отправка файлов на сервер</w:t>
       </w:r>
     </w:p>
     <w:p>
@@ -2190,50 +1882,31 @@
         <w:pStyle w:val="BodyText"/>
       </w:pPr>
       <w:r>
-        <w:t xml:space="preserve">Отправляю файлы на сервер с помощью git push (рис.</w:t>
-      </w:r>
-      <w:r>
-        <w:t xml:space="preserve"> </w:t>
-      </w:r>
-      <w:r>
-        <w:t xml:space="preserve">[</w:t>
-      </w:r>
-      <w:r>
-        <w:rPr>
-          <w:bCs/>
-          <w:b/>
-        </w:rPr>
-        <w:t xml:space="preserve">fig:024?</w:t>
-      </w:r>
-      <w:r>
-        <w:t xml:space="preserve">]</w:t>
-      </w:r>
-      <w:r>
-        <w:t xml:space="preserve">).</w:t>
+        <w:t xml:space="preserve">Отправляю файлы на сервер с помощью git push</w:t>
       </w:r>
     </w:p>
     <w:p>
       <w:pPr>
         <w:pStyle w:val="CaptionedFigure"/>
       </w:pPr>
-      <w:bookmarkStart w:id="121" w:name="fig:024"/>
+      <w:bookmarkStart w:id="120" w:name="fig:023"/>
       <w:r>
         <w:drawing>
           <wp:inline>
             <wp:extent cx="5334000" cy="1794462"/>
             <wp:effectExtent b="0" l="0" r="0" t="0"/>
-            <wp:docPr descr="Отправка файлов на сервер" title="" id="119" name="Picture"/>
+            <wp:docPr descr="Рис. 3.23 Отправка файлов на сервер" title="" id="118" name="Picture"/>
             <a:graphic>
               <a:graphicData uri="http://schemas.openxmlformats.org/drawingml/2006/picture">
                 <pic:pic>
                   <pic:nvPicPr>
-                    <pic:cNvPr descr="image/24.png" id="120" name="Picture"/>
+                    <pic:cNvPr descr="image/24.png" id="119" name="Picture"/>
                     <pic:cNvPicPr>
                       <a:picLocks noChangeArrowheads="1" noChangeAspect="1"/>
                     </pic:cNvPicPr>
                   </pic:nvPicPr>
                   <pic:blipFill>
-                    <a:blip r:embed="rId118"/>
+                    <a:blip r:embed="rId117"/>
                     <a:stretch>
                       <a:fillRect/>
                     </a:stretch>
@@ -2259,19 +1932,19 @@
           </wp:inline>
         </w:drawing>
       </w:r>
-      <w:bookmarkEnd w:id="121"/>
+      <w:bookmarkEnd w:id="120"/>
     </w:p>
     <w:p>
       <w:pPr>
         <w:pStyle w:val="ImageCaption"/>
       </w:pPr>
       <w:r>
-        <w:t xml:space="preserve">Отправка файлов на сервер</w:t>
-      </w:r>
-    </w:p>
+        <w:t xml:space="preserve">Рис. 3.23 Отправка файлов на сервер</w:t>
+      </w:r>
+    </w:p>
+    <w:bookmarkEnd w:id="121"/>
     <w:bookmarkEnd w:id="122"/>
-    <w:bookmarkEnd w:id="123"/>
-    <w:bookmarkStart w:id="124" w:name="выводы"/>
+    <w:bookmarkStart w:id="123" w:name="выводы"/>
     <w:p>
       <w:pPr>
         <w:pStyle w:val="Heading1"/>
@@ -2294,11 +1967,11 @@
         <w:pStyle w:val="FirstParagraph"/>
       </w:pPr>
       <w:r>
-        <w:t xml:space="preserve">При выполнении данной лабораторной работы я изучила идеологию и применение средств контроля версий, освоила умение по работе с git.</w:t>
-      </w:r>
-    </w:p>
-    <w:bookmarkEnd w:id="124"/>
-    <w:bookmarkStart w:id="125" w:name="ответы-на-контрольные-вопросы."/>
+        <w:t xml:space="preserve">При выполнении данной лабораторной работы я идеологию и применение средств контроля версий, а также освоила навыки по работе с git</w:t>
+      </w:r>
+    </w:p>
+    <w:bookmarkEnd w:id="123"/>
+    <w:bookmarkStart w:id="124" w:name="ответы-на-контрольные-вопросы"/>
     <w:p>
       <w:pPr>
         <w:pStyle w:val="Heading1"/>
@@ -2313,7 +1986,7 @@
         <w:tab/>
       </w:r>
       <w:r>
-        <w:t xml:space="preserve">Ответы на контрольные вопросы.</w:t>
+        <w:t xml:space="preserve">Ответы на контрольные вопросы</w:t>
       </w:r>
     </w:p>
     <w:p>
@@ -2666,8 +2339,8 @@
         <w:t xml:space="preserve">Можно прописать шаблоны игнорируемых при добавлении в репозиторий типов файлов в файл .gitignore с помощью сервисов.</w:t>
       </w:r>
     </w:p>
-    <w:bookmarkEnd w:id="125"/>
-    <w:bookmarkStart w:id="127" w:name="список-литературы"/>
+    <w:bookmarkEnd w:id="124"/>
+    <w:bookmarkStart w:id="126" w:name="список-литературы"/>
     <w:p>
       <w:pPr>
         <w:pStyle w:val="Heading1"/>
@@ -2676,7 +2349,7 @@
         <w:t xml:space="preserve">Список литературы</w:t>
       </w:r>
     </w:p>
-    <w:bookmarkStart w:id="126" w:name="refs"/>
+    <w:bookmarkStart w:id="125" w:name="refs"/>
     <w:p>
       <w:pPr>
         <w:numPr>
@@ -2686,11 +2359,11 @@
         <w:pStyle w:val="Compact"/>
       </w:pPr>
       <w:r>
-        <w:t xml:space="preserve">Лабораторная работа № 2 [Электронный ресурс] URL: https://esystem.rudn.ru/mod/page/view.php?id=970819</w:t>
-      </w:r>
-    </w:p>
+        <w:t xml:space="preserve">Лабораторная работа №2 (электронный ресурс) URL:https://esystem.rudn.ru/mod/page/view.php?id=1098790</w:t>
+      </w:r>
+    </w:p>
+    <w:bookmarkEnd w:id="125"/>
     <w:bookmarkEnd w:id="126"/>
-    <w:bookmarkEnd w:id="127"/>
     <w:sectPr/>
   </w:body>
 </w:document>

</xml_diff>